<commit_message>
Wrote further on problem-section
</commit_message>
<xml_diff>
--- a/eksamensdokument_gruppe2.docx
+++ b/eksamensdokument_gruppe2.docx
@@ -21,7 +21,13 @@
     <w:sdt>
       <w:sdtPr>
         <w:rPr>
+          <w:rFonts w:asciiTheme="minorHAnsi" w:eastAsiaTheme="minorHAnsi" w:hAnsiTheme="minorHAnsi" w:cstheme="minorBidi"/>
           <w:color w:val="auto"/>
+          <w:kern w:val="2"/>
+          <w:sz w:val="24"/>
+          <w:szCs w:val="24"/>
+          <w:lang w:eastAsia="en-US"/>
+          <w14:ligatures w14:val="standardContextual"/>
         </w:rPr>
         <w:id w:val="-169106457"/>
         <w:docPartObj>
@@ -31,14 +37,8 @@
       </w:sdtPr>
       <w:sdtEndPr>
         <w:rPr>
-          <w:rFonts w:asciiTheme="minorHAnsi" w:eastAsiaTheme="minorHAnsi" w:hAnsiTheme="minorHAnsi" w:cstheme="minorBidi"/>
           <w:b/>
           <w:bCs/>
-          <w:kern w:val="2"/>
-          <w:sz w:val="24"/>
-          <w:szCs w:val="24"/>
-          <w:lang w:eastAsia="en-US"/>
-          <w14:ligatures w14:val="standardContextual"/>
         </w:rPr>
       </w:sdtEndPr>
       <w:sdtContent>
@@ -1229,14 +1229,12 @@
         </w:rPr>
         <w:t xml:space="preserve">Redegjørelse for </w:t>
       </w:r>
-      <w:proofErr w:type="gramStart"/>
       <w:r>
         <w:rPr>
           <w:color w:val="auto"/>
         </w:rPr>
-        <w:t>potensielle</w:t>
-      </w:r>
-      <w:proofErr w:type="gramEnd"/>
+        <w:t>mulige</w:t>
+      </w:r>
       <w:r>
         <w:rPr>
           <w:color w:val="auto"/>
@@ -1261,6 +1259,103 @@
         <w:t>Min side/Dashboard:</w:t>
       </w:r>
       <w:bookmarkEnd w:id="4"/>
+    </w:p>
+    <w:p>
+      <w:pPr>
+        <w:spacing w:line="360" w:lineRule="auto"/>
+      </w:pPr>
+      <w:r>
+        <w:t xml:space="preserve">Et problem jeg (Emil) møtte på under utviklingen av </w:t>
+      </w:r>
+      <w:proofErr w:type="spellStart"/>
+      <w:r>
+        <w:t>dashboard</w:t>
+      </w:r>
+      <w:proofErr w:type="spellEnd"/>
+      <w:r>
+        <w:t xml:space="preserve"> var å få opp passende tekst/innhold når man trykket inn på et ønskeliste-element eller et tidligere kjøp. Selv om vist informasjon/detaljer om </w:t>
+      </w:r>
+      <w:proofErr w:type="spellStart"/>
+      <w:r>
+        <w:t>eventet</w:t>
+      </w:r>
+      <w:proofErr w:type="spellEnd"/>
+      <w:r>
+        <w:t xml:space="preserve"> skulle være likt på begge sidene, skulle teksten som informerte hvilken venner som tidligere har kjøpt </w:t>
+      </w:r>
+      <w:proofErr w:type="spellStart"/>
+      <w:r>
+        <w:t>eventet</w:t>
+      </w:r>
+      <w:proofErr w:type="spellEnd"/>
+      <w:r>
+        <w:t xml:space="preserve">, eller har elementet på ønskelisten være forskjellig. </w:t>
+      </w:r>
+    </w:p>
+    <w:p>
+      <w:pPr>
+        <w:spacing w:line="360" w:lineRule="auto"/>
+      </w:pPr>
+      <w:r>
+        <w:t xml:space="preserve">Jeg løste dette problemet ved å sende med en </w:t>
+      </w:r>
+      <w:proofErr w:type="spellStart"/>
+      <w:r>
+        <w:t>prop</w:t>
+      </w:r>
+      <w:proofErr w:type="spellEnd"/>
+      <w:r>
+        <w:t>, «pagetype» som sier om elementet er «</w:t>
+      </w:r>
+      <w:proofErr w:type="spellStart"/>
+      <w:r>
+        <w:t>wishlist</w:t>
+      </w:r>
+      <w:proofErr w:type="spellEnd"/>
+      <w:r>
+        <w:t>» eller «</w:t>
+      </w:r>
+      <w:proofErr w:type="spellStart"/>
+      <w:r>
+        <w:t>previous-purchase</w:t>
+      </w:r>
+      <w:proofErr w:type="spellEnd"/>
+      <w:r>
+        <w:t>» og viser passende tekst deretter</w:t>
+      </w:r>
+      <w:r>
+        <w:t xml:space="preserve"> i venne-seksjonen</w:t>
+      </w:r>
+      <w:r>
+        <w:t xml:space="preserve">. </w:t>
+      </w:r>
+      <w:proofErr w:type="spellStart"/>
+      <w:r>
+        <w:t>Prop</w:t>
+      </w:r>
+      <w:proofErr w:type="spellEnd"/>
+      <w:r>
+        <w:t xml:space="preserve">-typen baseres på om valgt </w:t>
+      </w:r>
+      <w:proofErr w:type="spellStart"/>
+      <w:r>
+        <w:t>event</w:t>
+      </w:r>
+      <w:proofErr w:type="spellEnd"/>
+      <w:r>
+        <w:t xml:space="preserve"> ligger i ønskeliste </w:t>
+      </w:r>
+      <w:r>
+        <w:t xml:space="preserve">-eller tidligere kjøp-seksjonen på </w:t>
+      </w:r>
+      <w:proofErr w:type="spellStart"/>
+      <w:r>
+        <w:t>dashboard</w:t>
+      </w:r>
+      <w:proofErr w:type="spellEnd"/>
+      <w:r>
+        <w:t>-siden.</w:t>
+      </w:r>
     </w:p>
     <w:p>
       <w:pPr>
@@ -1321,6 +1416,7 @@
         <w:rPr>
           <w:color w:val="auto"/>
         </w:rPr>
+        <w:lastRenderedPageBreak/>
         <w:t>Arbeidsmetodikk og fordeling:</w:t>
       </w:r>
       <w:bookmarkEnd w:id="5"/>
@@ -1403,193 +1499,193 @@
         <w:rPr>
           <w:color w:val="auto"/>
         </w:rPr>
+        <w:t>Utvikling:</w:t>
+      </w:r>
+      <w:bookmarkEnd w:id="7"/>
+    </w:p>
+    <w:p>
+      <w:pPr>
+        <w:spacing w:line="360" w:lineRule="auto"/>
+      </w:pPr>
+      <w:r>
+        <w:t xml:space="preserve">Videre har vi hovedsakelig arbeidet på forskjellige områder på nettstedet vårt, og bestemte oss kjapt for å benytte forskjellige </w:t>
+      </w:r>
+      <w:proofErr w:type="spellStart"/>
+      <w:r>
+        <w:t>branches</w:t>
+      </w:r>
+      <w:proofErr w:type="spellEnd"/>
+      <w:r>
+        <w:t>.</w:t>
+      </w:r>
+      <w:r>
+        <w:t xml:space="preserve"> Under</w:t>
+      </w:r>
+      <w:r>
+        <w:t xml:space="preserve"> finner du en </w:t>
+      </w:r>
+      <w:r>
+        <w:t xml:space="preserve">grov </w:t>
+      </w:r>
+      <w:r>
+        <w:t>oversikt over hvem som har gjort hva.</w:t>
+      </w:r>
+    </w:p>
+    <w:p>
+      <w:pPr>
+        <w:spacing w:line="360" w:lineRule="auto"/>
+      </w:pPr>
+      <w:r>
+        <w:t xml:space="preserve">Vi har etter beste evne prøvd å utnytte GitHub for hva det er verdt, med å ha gode og strukturerte </w:t>
+      </w:r>
+      <w:proofErr w:type="spellStart"/>
+      <w:r>
+        <w:t>commit</w:t>
+      </w:r>
+      <w:proofErr w:type="spellEnd"/>
+      <w:r>
+        <w:t xml:space="preserve">-meldinger, benytte oss av </w:t>
+      </w:r>
+      <w:proofErr w:type="spellStart"/>
+      <w:r>
+        <w:t>branches</w:t>
+      </w:r>
+      <w:proofErr w:type="spellEnd"/>
+      <w:r>
+        <w:t xml:space="preserve"> for å unngå å overlappe og overskrive hverandre. I tillegg har vi benyttet oss av pull-</w:t>
+      </w:r>
+      <w:proofErr w:type="spellStart"/>
+      <w:r>
+        <w:t>requests</w:t>
+      </w:r>
+      <w:proofErr w:type="spellEnd"/>
+      <w:r>
+        <w:t xml:space="preserve"> hvor vi flere ganger har bedt hverandre å se over hverandres endringer, for å forsikre oss om at det vi </w:t>
+      </w:r>
+      <w:proofErr w:type="spellStart"/>
+      <w:r>
+        <w:t>merger</w:t>
+      </w:r>
+      <w:proofErr w:type="spellEnd"/>
+      <w:r>
+        <w:t xml:space="preserve"> er noe alle er enige i. </w:t>
+      </w:r>
+    </w:p>
+    <w:p>
+      <w:pPr>
+        <w:spacing w:line="360" w:lineRule="auto"/>
+      </w:pPr>
+      <w:r>
+        <w:t xml:space="preserve">Oppsettet vårt i </w:t>
+      </w:r>
+      <w:proofErr w:type="spellStart"/>
+      <w:r>
+        <w:t>Github</w:t>
+      </w:r>
+      <w:proofErr w:type="spellEnd"/>
+      <w:r>
+        <w:t xml:space="preserve"> består av en </w:t>
+      </w:r>
+      <w:proofErr w:type="spellStart"/>
+      <w:r>
+        <w:t>main</w:t>
+      </w:r>
+      <w:proofErr w:type="spellEnd"/>
+      <w:r>
+        <w:t xml:space="preserve"> </w:t>
+      </w:r>
+      <w:proofErr w:type="spellStart"/>
+      <w:r>
+        <w:t>branch</w:t>
+      </w:r>
+      <w:proofErr w:type="spellEnd"/>
+      <w:r>
+        <w:t xml:space="preserve">, en </w:t>
+      </w:r>
+      <w:proofErr w:type="spellStart"/>
+      <w:r>
+        <w:t>develop-branch</w:t>
+      </w:r>
+      <w:proofErr w:type="spellEnd"/>
+      <w:r>
+        <w:t xml:space="preserve"> og eventuelle undergrener/arbeidsgrener. Disse arbeidsgrenene baserer seg på </w:t>
+      </w:r>
+      <w:proofErr w:type="spellStart"/>
+      <w:r>
+        <w:t>develop</w:t>
+      </w:r>
+      <w:proofErr w:type="spellEnd"/>
+      <w:r>
+        <w:t xml:space="preserve">, og henter dermed data derifra. </w:t>
+      </w:r>
+    </w:p>
+    <w:p>
+      <w:pPr>
+        <w:spacing w:line="360" w:lineRule="auto"/>
+      </w:pPr>
+      <w:r>
+        <w:t xml:space="preserve">Vi har valgt å benytte </w:t>
+      </w:r>
+      <w:proofErr w:type="spellStart"/>
+      <w:r>
+        <w:t>main</w:t>
+      </w:r>
+      <w:proofErr w:type="spellEnd"/>
+      <w:r>
+        <w:t xml:space="preserve"> som en </w:t>
+      </w:r>
+      <w:proofErr w:type="spellStart"/>
+      <w:r>
+        <w:t>innleveringsbranch</w:t>
+      </w:r>
+      <w:proofErr w:type="spellEnd"/>
+      <w:r>
+        <w:t xml:space="preserve">, så ingenting har blitt endret der direkte utenom </w:t>
+      </w:r>
+      <w:proofErr w:type="spellStart"/>
+      <w:r>
+        <w:t>readme</w:t>
+      </w:r>
+      <w:proofErr w:type="spellEnd"/>
+      <w:r>
+        <w:t>-filen.</w:t>
+      </w:r>
+    </w:p>
+    <w:p>
+      <w:pPr>
+        <w:spacing w:line="360" w:lineRule="auto"/>
+      </w:pPr>
+      <w:r>
+        <w:t xml:space="preserve">Valget bak egne </w:t>
+      </w:r>
+      <w:proofErr w:type="spellStart"/>
+      <w:r>
+        <w:t>branches</w:t>
+      </w:r>
+      <w:proofErr w:type="spellEnd"/>
+      <w:r>
+        <w:t xml:space="preserve"> til hver oppgave eller hvert område kommer av oversiktlighet. Ved å gjøre det sånn, vet man alltid hvem som gjør hva, og man slipper som sagt å tenke på å overskrive andres arbeid.</w:t>
+      </w:r>
+    </w:p>
+    <w:p>
+      <w:pPr>
+        <w:spacing w:line="360" w:lineRule="auto"/>
+      </w:pPr>
+    </w:p>
+    <w:p>
+      <w:pPr>
+        <w:pStyle w:val="Overskrift2"/>
+        <w:spacing w:line="360" w:lineRule="auto"/>
+        <w:rPr>
+          <w:color w:val="auto"/>
+        </w:rPr>
+      </w:pPr>
+      <w:bookmarkStart w:id="8" w:name="_Toc198035167"/>
+      <w:r>
+        <w:rPr>
+          <w:color w:val="auto"/>
+        </w:rPr>
         <w:lastRenderedPageBreak/>
-        <w:t>Utvikling:</w:t>
-      </w:r>
-      <w:bookmarkEnd w:id="7"/>
-    </w:p>
-    <w:p>
-      <w:pPr>
-        <w:spacing w:line="360" w:lineRule="auto"/>
-      </w:pPr>
-      <w:r>
-        <w:t xml:space="preserve">Videre har vi hovedsakelig arbeidet på forskjellige områder på nettstedet vårt, og bestemte oss kjapt for å benytte forskjellige </w:t>
-      </w:r>
-      <w:proofErr w:type="spellStart"/>
-      <w:r>
-        <w:t>branches</w:t>
-      </w:r>
-      <w:proofErr w:type="spellEnd"/>
-      <w:r>
-        <w:t>.</w:t>
-      </w:r>
-      <w:r>
-        <w:t xml:space="preserve"> Under</w:t>
-      </w:r>
-      <w:r>
-        <w:t xml:space="preserve"> finner du en </w:t>
-      </w:r>
-      <w:r>
-        <w:t xml:space="preserve">grov </w:t>
-      </w:r>
-      <w:r>
-        <w:t>oversikt over hvem som har gjort hva.</w:t>
-      </w:r>
-    </w:p>
-    <w:p>
-      <w:pPr>
-        <w:spacing w:line="360" w:lineRule="auto"/>
-      </w:pPr>
-      <w:r>
-        <w:t xml:space="preserve">Vi har etter beste evne prøvd å utnytte GitHub for hva det er verdt, med å ha gode og strukturerte </w:t>
-      </w:r>
-      <w:proofErr w:type="spellStart"/>
-      <w:r>
-        <w:t>commit</w:t>
-      </w:r>
-      <w:proofErr w:type="spellEnd"/>
-      <w:r>
-        <w:t xml:space="preserve">-meldinger, benytte oss av </w:t>
-      </w:r>
-      <w:proofErr w:type="spellStart"/>
-      <w:r>
-        <w:t>branches</w:t>
-      </w:r>
-      <w:proofErr w:type="spellEnd"/>
-      <w:r>
-        <w:t xml:space="preserve"> for å unngå å overlappe og overskrive hverandre. I tillegg har vi benyttet oss av pull-</w:t>
-      </w:r>
-      <w:proofErr w:type="spellStart"/>
-      <w:r>
-        <w:t>requests</w:t>
-      </w:r>
-      <w:proofErr w:type="spellEnd"/>
-      <w:r>
-        <w:t xml:space="preserve"> hvor vi flere ganger har bedt hverandre å se over hverandres endringer, for å forsikre oss om at det vi </w:t>
-      </w:r>
-      <w:proofErr w:type="spellStart"/>
-      <w:r>
-        <w:t>merger</w:t>
-      </w:r>
-      <w:proofErr w:type="spellEnd"/>
-      <w:r>
-        <w:t xml:space="preserve"> er noe alle er enige i. </w:t>
-      </w:r>
-    </w:p>
-    <w:p>
-      <w:pPr>
-        <w:spacing w:line="360" w:lineRule="auto"/>
-      </w:pPr>
-      <w:r>
-        <w:t xml:space="preserve">Oppsettet vårt i </w:t>
-      </w:r>
-      <w:proofErr w:type="spellStart"/>
-      <w:r>
-        <w:t>Github</w:t>
-      </w:r>
-      <w:proofErr w:type="spellEnd"/>
-      <w:r>
-        <w:t xml:space="preserve"> består av en </w:t>
-      </w:r>
-      <w:proofErr w:type="spellStart"/>
-      <w:r>
-        <w:t>main</w:t>
-      </w:r>
-      <w:proofErr w:type="spellEnd"/>
-      <w:r>
-        <w:t xml:space="preserve"> </w:t>
-      </w:r>
-      <w:proofErr w:type="spellStart"/>
-      <w:r>
-        <w:t>branch</w:t>
-      </w:r>
-      <w:proofErr w:type="spellEnd"/>
-      <w:r>
-        <w:t xml:space="preserve">, en </w:t>
-      </w:r>
-      <w:proofErr w:type="spellStart"/>
-      <w:r>
-        <w:t>develop-branch</w:t>
-      </w:r>
-      <w:proofErr w:type="spellEnd"/>
-      <w:r>
-        <w:t xml:space="preserve"> og eventuelle undergrener/arbeidsgrener. Disse arbeidsgrenene baserer seg på </w:t>
-      </w:r>
-      <w:proofErr w:type="spellStart"/>
-      <w:r>
-        <w:t>develop</w:t>
-      </w:r>
-      <w:proofErr w:type="spellEnd"/>
-      <w:r>
-        <w:t xml:space="preserve">, og henter dermed data derifra. </w:t>
-      </w:r>
-    </w:p>
-    <w:p>
-      <w:pPr>
-        <w:spacing w:line="360" w:lineRule="auto"/>
-      </w:pPr>
-      <w:r>
-        <w:t xml:space="preserve">Vi har valgt å benytte </w:t>
-      </w:r>
-      <w:proofErr w:type="spellStart"/>
-      <w:r>
-        <w:t>main</w:t>
-      </w:r>
-      <w:proofErr w:type="spellEnd"/>
-      <w:r>
-        <w:t xml:space="preserve"> som en </w:t>
-      </w:r>
-      <w:proofErr w:type="spellStart"/>
-      <w:r>
-        <w:t>innleveringsbranch</w:t>
-      </w:r>
-      <w:proofErr w:type="spellEnd"/>
-      <w:r>
-        <w:t xml:space="preserve">, så ingenting har blitt endret der direkte utenom </w:t>
-      </w:r>
-      <w:proofErr w:type="spellStart"/>
-      <w:r>
-        <w:t>readme</w:t>
-      </w:r>
-      <w:proofErr w:type="spellEnd"/>
-      <w:r>
-        <w:t>-filen.</w:t>
-      </w:r>
-    </w:p>
-    <w:p>
-      <w:pPr>
-        <w:spacing w:line="360" w:lineRule="auto"/>
-      </w:pPr>
-      <w:r>
-        <w:t xml:space="preserve">Valget bak egne </w:t>
-      </w:r>
-      <w:proofErr w:type="spellStart"/>
-      <w:r>
-        <w:t>branches</w:t>
-      </w:r>
-      <w:proofErr w:type="spellEnd"/>
-      <w:r>
-        <w:t xml:space="preserve"> til hver oppgave eller hvert område kommer av oversiktlighet. Ved å gjøre det sånn, vet man alltid hvem som gjør hva, og man slipper som sagt å tenke på å overskrive andres arbeid.</w:t>
-      </w:r>
-    </w:p>
-    <w:p>
-      <w:pPr>
-        <w:spacing w:line="360" w:lineRule="auto"/>
-      </w:pPr>
-    </w:p>
-    <w:p>
-      <w:pPr>
-        <w:pStyle w:val="Overskrift2"/>
-        <w:spacing w:line="360" w:lineRule="auto"/>
-        <w:rPr>
-          <w:color w:val="auto"/>
-        </w:rPr>
-      </w:pPr>
-      <w:bookmarkStart w:id="8" w:name="_Toc198035167"/>
-      <w:r>
-        <w:rPr>
-          <w:color w:val="auto"/>
-        </w:rPr>
         <w:t>Grov arbeidsfordeling:</w:t>
       </w:r>
       <w:bookmarkEnd w:id="8"/>
@@ -1908,7 +2004,6 @@
         <w:rPr>
           <w:color w:val="auto"/>
         </w:rPr>
-        <w:lastRenderedPageBreak/>
         <w:t>Bruk av KI:</w:t>
       </w:r>
       <w:bookmarkEnd w:id="9"/>
@@ -2804,6 +2899,7 @@
   <w:style w:type="character" w:default="1" w:styleId="Standardskriftforavsnitt">
     <w:name w:val="Default Paragraph Font"/>
     <w:uiPriority w:val="1"/>
+    <w:semiHidden/>
     <w:unhideWhenUsed/>
   </w:style>
   <w:style w:type="table" w:default="1" w:styleId="Vanligtabell">

</xml_diff>

<commit_message>
Added "utfordringer" for CategoryPage
Skrevet om utfordringer under utvikling av kategorisidene.

Oppdaterte også CategoryPage til at det står "Ingen treff funnet" dersom man søker/filtrerer og det ikke dukker opp data.
</commit_message>
<xml_diff>
--- a/eksamensdokument_gruppe2.docx
+++ b/eksamensdokument_gruppe2.docx
@@ -78,7 +78,7 @@
           <w:r>
             <w:fldChar w:fldCharType="separate"/>
           </w:r>
-          <w:hyperlink w:anchor="_Toc198035159" w:history="1">
+          <w:hyperlink w:anchor="_Toc198493415" w:history="1">
             <w:r>
               <w:rPr>
                 <w:rStyle w:val="Hyperkobling"/>
@@ -105,7 +105,7 @@
                 <w:noProof/>
                 <w:webHidden/>
               </w:rPr>
-              <w:instrText xml:space="preserve"> PAGEREF _Toc198035159 \h </w:instrText>
+              <w:instrText xml:space="preserve"> PAGEREF _Toc198493415 \h </w:instrText>
             </w:r>
             <w:r>
               <w:rPr>
@@ -148,7 +148,7 @@
               <w:lang w:eastAsia="nb-NO"/>
             </w:rPr>
           </w:pPr>
-          <w:hyperlink w:anchor="_Toc198035160" w:history="1">
+          <w:hyperlink w:anchor="_Toc198493416" w:history="1">
             <w:r>
               <w:rPr>
                 <w:rStyle w:val="Hyperkobling"/>
@@ -175,7 +175,7 @@
                 <w:noProof/>
                 <w:webHidden/>
               </w:rPr>
-              <w:instrText xml:space="preserve"> PAGEREF _Toc198035160 \h </w:instrText>
+              <w:instrText xml:space="preserve"> PAGEREF _Toc198493416 \h </w:instrText>
             </w:r>
             <w:r>
               <w:rPr>
@@ -218,7 +218,7 @@
               <w:lang w:eastAsia="nb-NO"/>
             </w:rPr>
           </w:pPr>
-          <w:hyperlink w:anchor="_Toc198035161" w:history="1">
+          <w:hyperlink w:anchor="_Toc198493417" w:history="1">
             <w:r>
               <w:rPr>
                 <w:rStyle w:val="Hyperkobling"/>
@@ -245,7 +245,7 @@
                 <w:noProof/>
                 <w:webHidden/>
               </w:rPr>
-              <w:instrText xml:space="preserve"> PAGEREF _Toc198035161 \h </w:instrText>
+              <w:instrText xml:space="preserve"> PAGEREF _Toc198493417 \h </w:instrText>
             </w:r>
             <w:r>
               <w:rPr>
@@ -288,13 +288,13 @@
               <w:lang w:eastAsia="nb-NO"/>
             </w:rPr>
           </w:pPr>
-          <w:hyperlink w:anchor="_Toc198035162" w:history="1">
+          <w:hyperlink w:anchor="_Toc198493418" w:history="1">
             <w:r>
               <w:rPr>
                 <w:rStyle w:val="Hyperkobling"/>
                 <w:noProof/>
               </w:rPr>
-              <w:t>Redegjørelse for potensielle utfordringer:</w:t>
+              <w:t>Redegjørelse for mulige utfordringer:</w:t>
             </w:r>
             <w:r>
               <w:rPr>
@@ -315,7 +315,7 @@
                 <w:noProof/>
                 <w:webHidden/>
               </w:rPr>
-              <w:instrText xml:space="preserve"> PAGEREF _Toc198035162 \h </w:instrText>
+              <w:instrText xml:space="preserve"> PAGEREF _Toc198493418 \h </w:instrText>
             </w:r>
             <w:r>
               <w:rPr>
@@ -358,7 +358,7 @@
               <w:lang w:eastAsia="nb-NO"/>
             </w:rPr>
           </w:pPr>
-          <w:hyperlink w:anchor="_Toc198035163" w:history="1">
+          <w:hyperlink w:anchor="_Toc198493419" w:history="1">
             <w:r>
               <w:rPr>
                 <w:rStyle w:val="Hyperkobling"/>
@@ -385,7 +385,7 @@
                 <w:noProof/>
                 <w:webHidden/>
               </w:rPr>
-              <w:instrText xml:space="preserve"> PAGEREF _Toc198035163 \h </w:instrText>
+              <w:instrText xml:space="preserve"> PAGEREF _Toc198493419 \h </w:instrText>
             </w:r>
             <w:r>
               <w:rPr>
@@ -406,6 +406,81 @@
                 <w:webHidden/>
               </w:rPr>
               <w:t>2</w:t>
+            </w:r>
+            <w:r>
+              <w:rPr>
+                <w:noProof/>
+                <w:webHidden/>
+              </w:rPr>
+              <w:fldChar w:fldCharType="end"/>
+            </w:r>
+          </w:hyperlink>
+        </w:p>
+        <w:p>
+          <w:pPr>
+            <w:pStyle w:val="INNH2"/>
+            <w:tabs>
+              <w:tab w:val="right" w:leader="dot" w:pos="9062"/>
+            </w:tabs>
+            <w:rPr>
+              <w:rFonts w:eastAsiaTheme="minorEastAsia"/>
+              <w:noProof/>
+              <w:lang w:eastAsia="nb-NO"/>
+            </w:rPr>
+          </w:pPr>
+          <w:hyperlink w:anchor="_Toc198493420" w:history="1">
+            <w:r>
+              <w:rPr>
+                <w:rStyle w:val="Hyperkobling"/>
+                <w:noProof/>
+                <w14:textOutline w14:w="0" w14:cap="flat" w14:cmpd="sng" w14:algn="ctr">
+                  <w14:noFill/>
+                  <w14:prstDash w14:val="solid"/>
+                  <w14:round/>
+                </w14:textOutline>
+              </w:rPr>
+              <w:t>Kategorisider (Sebastian):</w:t>
+            </w:r>
+            <w:r>
+              <w:rPr>
+                <w:noProof/>
+                <w:webHidden/>
+              </w:rPr>
+              <w:tab/>
+            </w:r>
+            <w:r>
+              <w:rPr>
+                <w:noProof/>
+                <w:webHidden/>
+              </w:rPr>
+              <w:fldChar w:fldCharType="begin"/>
+            </w:r>
+            <w:r>
+              <w:rPr>
+                <w:noProof/>
+                <w:webHidden/>
+              </w:rPr>
+              <w:instrText xml:space="preserve"> PAGEREF _Toc198493420 \h </w:instrText>
+            </w:r>
+            <w:r>
+              <w:rPr>
+                <w:noProof/>
+                <w:webHidden/>
+              </w:rPr>
+            </w:r>
+            <w:r>
+              <w:rPr>
+                <w:noProof/>
+                <w:webHidden/>
+              </w:rPr>
+              <w:fldChar w:fldCharType="separate"/>
+            </w:r>
+            <w:r>
+              <w:rPr>
+                <w:noProof/>
+                <w:webHidden/>
+              </w:rPr>
+              <w:t>3</w:t>
             </w:r>
             <w:r>
               <w:rPr>
@@ -428,7 +503,7 @@
               <w:lang w:eastAsia="nb-NO"/>
             </w:rPr>
           </w:pPr>
-          <w:hyperlink w:anchor="_Toc198035164" w:history="1">
+          <w:hyperlink w:anchor="_Toc198493421" w:history="1">
             <w:r>
               <w:rPr>
                 <w:rStyle w:val="Hyperkobling"/>
@@ -455,7 +530,7 @@
                 <w:noProof/>
                 <w:webHidden/>
               </w:rPr>
-              <w:instrText xml:space="preserve"> PAGEREF _Toc198035164 \h </w:instrText>
+              <w:instrText xml:space="preserve"> PAGEREF _Toc198493421 \h </w:instrText>
             </w:r>
             <w:r>
               <w:rPr>
@@ -475,7 +550,7 @@
                 <w:noProof/>
                 <w:webHidden/>
               </w:rPr>
-              <w:t>2</w:t>
+              <w:t>3</w:t>
             </w:r>
             <w:r>
               <w:rPr>
@@ -498,7 +573,7 @@
               <w:lang w:eastAsia="nb-NO"/>
             </w:rPr>
           </w:pPr>
-          <w:hyperlink w:anchor="_Toc198035165" w:history="1">
+          <w:hyperlink w:anchor="_Toc198493422" w:history="1">
             <w:r>
               <w:rPr>
                 <w:rStyle w:val="Hyperkobling"/>
@@ -525,7 +600,7 @@
                 <w:noProof/>
                 <w:webHidden/>
               </w:rPr>
-              <w:instrText xml:space="preserve"> PAGEREF _Toc198035165 \h </w:instrText>
+              <w:instrText xml:space="preserve"> PAGEREF _Toc198493422 \h </w:instrText>
             </w:r>
             <w:r>
               <w:rPr>
@@ -545,7 +620,7 @@
                 <w:noProof/>
                 <w:webHidden/>
               </w:rPr>
-              <w:t>2</w:t>
+              <w:t>3</w:t>
             </w:r>
             <w:r>
               <w:rPr>
@@ -568,7 +643,7 @@
               <w:lang w:eastAsia="nb-NO"/>
             </w:rPr>
           </w:pPr>
-          <w:hyperlink w:anchor="_Toc198035166" w:history="1">
+          <w:hyperlink w:anchor="_Toc198493423" w:history="1">
             <w:r>
               <w:rPr>
                 <w:rStyle w:val="Hyperkobling"/>
@@ -595,7 +670,7 @@
                 <w:noProof/>
                 <w:webHidden/>
               </w:rPr>
-              <w:instrText xml:space="preserve"> PAGEREF _Toc198035166 \h </w:instrText>
+              <w:instrText xml:space="preserve"> PAGEREF _Toc198493423 \h </w:instrText>
             </w:r>
             <w:r>
               <w:rPr>
@@ -615,7 +690,7 @@
                 <w:noProof/>
                 <w:webHidden/>
               </w:rPr>
-              <w:t>3</w:t>
+              <w:t>4</w:t>
             </w:r>
             <w:r>
               <w:rPr>
@@ -638,7 +713,7 @@
               <w:lang w:eastAsia="nb-NO"/>
             </w:rPr>
           </w:pPr>
-          <w:hyperlink w:anchor="_Toc198035167" w:history="1">
+          <w:hyperlink w:anchor="_Toc198493424" w:history="1">
             <w:r>
               <w:rPr>
                 <w:rStyle w:val="Hyperkobling"/>
@@ -665,7 +740,7 @@
                 <w:noProof/>
                 <w:webHidden/>
               </w:rPr>
-              <w:instrText xml:space="preserve"> PAGEREF _Toc198035167 \h </w:instrText>
+              <w:instrText xml:space="preserve"> PAGEREF _Toc198493424 \h </w:instrText>
             </w:r>
             <w:r>
               <w:rPr>
@@ -685,7 +760,7 @@
                 <w:noProof/>
                 <w:webHidden/>
               </w:rPr>
-              <w:t>3</w:t>
+              <w:t>4</w:t>
             </w:r>
             <w:r>
               <w:rPr>
@@ -708,7 +783,7 @@
               <w:lang w:eastAsia="nb-NO"/>
             </w:rPr>
           </w:pPr>
-          <w:hyperlink w:anchor="_Toc198035168" w:history="1">
+          <w:hyperlink w:anchor="_Toc198493425" w:history="1">
             <w:r>
               <w:rPr>
                 <w:rStyle w:val="Hyperkobling"/>
@@ -735,7 +810,7 @@
                 <w:noProof/>
                 <w:webHidden/>
               </w:rPr>
-              <w:instrText xml:space="preserve"> PAGEREF _Toc198035168 \h </w:instrText>
+              <w:instrText xml:space="preserve"> PAGEREF _Toc198493425 \h </w:instrText>
             </w:r>
             <w:r>
               <w:rPr>
@@ -755,7 +830,7 @@
                 <w:noProof/>
                 <w:webHidden/>
               </w:rPr>
-              <w:t>4</w:t>
+              <w:t>5</w:t>
             </w:r>
             <w:r>
               <w:rPr>
@@ -778,7 +853,7 @@
               <w:lang w:eastAsia="nb-NO"/>
             </w:rPr>
           </w:pPr>
-          <w:hyperlink w:anchor="_Toc198035169" w:history="1">
+          <w:hyperlink w:anchor="_Toc198493426" w:history="1">
             <w:r>
               <w:rPr>
                 <w:rStyle w:val="Hyperkobling"/>
@@ -805,7 +880,7 @@
                 <w:noProof/>
                 <w:webHidden/>
               </w:rPr>
-              <w:instrText xml:space="preserve"> PAGEREF _Toc198035169 \h </w:instrText>
+              <w:instrText xml:space="preserve"> PAGEREF _Toc198493426 \h </w:instrText>
             </w:r>
             <w:r>
               <w:rPr>
@@ -825,7 +900,7 @@
                 <w:noProof/>
                 <w:webHidden/>
               </w:rPr>
-              <w:t>4</w:t>
+              <w:t>5</w:t>
             </w:r>
             <w:r>
               <w:rPr>
@@ -858,7 +933,7 @@
           <w:color w:val="auto"/>
         </w:rPr>
       </w:pPr>
-      <w:bookmarkStart w:id="0" w:name="_Toc198035159"/>
+      <w:bookmarkStart w:id="0" w:name="_Toc198493415"/>
       <w:r>
         <w:rPr>
           <w:color w:val="auto"/>
@@ -1143,7 +1218,7 @@
           <w:color w:val="auto"/>
         </w:rPr>
       </w:pPr>
-      <w:bookmarkStart w:id="1" w:name="_Toc198035160"/>
+      <w:bookmarkStart w:id="1" w:name="_Toc198493416"/>
       <w:r>
         <w:rPr>
           <w:color w:val="auto"/>
@@ -1196,7 +1271,7 @@
           <w:color w:val="auto"/>
         </w:rPr>
       </w:pPr>
-      <w:bookmarkStart w:id="2" w:name="_Toc198035161"/>
+      <w:bookmarkStart w:id="2" w:name="_Toc198493417"/>
       <w:r>
         <w:rPr>
           <w:color w:val="auto"/>
@@ -1222,7 +1297,7 @@
           <w:color w:val="auto"/>
         </w:rPr>
       </w:pPr>
-      <w:bookmarkStart w:id="3" w:name="_Toc198035162"/>
+      <w:bookmarkStart w:id="3" w:name="_Toc198493418"/>
       <w:r>
         <w:rPr>
           <w:color w:val="auto"/>
@@ -1251,7 +1326,7 @@
           <w:color w:val="auto"/>
         </w:rPr>
       </w:pPr>
-      <w:bookmarkStart w:id="4" w:name="_Toc198035163"/>
+      <w:bookmarkStart w:id="4" w:name="_Toc198493419"/>
       <w:r>
         <w:rPr>
           <w:color w:val="auto"/>
@@ -1396,6 +1471,7 @@
     </w:p>
     <w:p>
       <w:pPr>
+        <w:pStyle w:val="Listeavsnitt"/>
         <w:spacing w:line="360" w:lineRule="auto"/>
         <w:rPr>
           <w:b/>
@@ -1405,21 +1481,401 @@
     </w:p>
     <w:p>
       <w:pPr>
+        <w:pStyle w:val="Overskrift2"/>
+        <w:rPr>
+          <w:color w:val="000000" w:themeColor="text1"/>
+          <w14:textOutline w14:w="0" w14:cap="flat" w14:cmpd="sng" w14:algn="ctr">
+            <w14:noFill/>
+            <w14:prstDash w14:val="solid"/>
+            <w14:round/>
+          </w14:textOutline>
+        </w:rPr>
+      </w:pPr>
+      <w:bookmarkStart w:id="5" w:name="_Toc198493420"/>
+      <w:r>
+        <w:rPr>
+          <w:color w:val="000000" w:themeColor="text1"/>
+          <w14:textOutline w14:w="0" w14:cap="flat" w14:cmpd="sng" w14:algn="ctr">
+            <w14:noFill/>
+            <w14:prstDash w14:val="solid"/>
+            <w14:round/>
+          </w14:textOutline>
+        </w:rPr>
+        <w:lastRenderedPageBreak/>
+        <w:t>Kategorisider</w:t>
+      </w:r>
+      <w:r>
+        <w:rPr>
+          <w:color w:val="000000" w:themeColor="text1"/>
+          <w14:textOutline w14:w="0" w14:cap="flat" w14:cmpd="sng" w14:algn="ctr">
+            <w14:noFill/>
+            <w14:prstDash w14:val="solid"/>
+            <w14:round/>
+          </w14:textOutline>
+        </w:rPr>
+        <w:t xml:space="preserve"> (Sebastian):</w:t>
+      </w:r>
+      <w:bookmarkEnd w:id="5"/>
+    </w:p>
+    <w:p>
+      <w:r>
+        <w:t xml:space="preserve">Et av problemene som oppstå når jeg holdt på med kategorisidene var angående ønskeliste-knappen. Sånn den først var implementert var at den kun ble laget ved hjelp av en </w:t>
+      </w:r>
+      <w:proofErr w:type="spellStart"/>
+      <w:r>
+        <w:t>useState</w:t>
+      </w:r>
+      <w:proofErr w:type="spellEnd"/>
+      <w:r>
+        <w:t xml:space="preserve">, men da fungerte den kun så lenge man ikke </w:t>
+      </w:r>
+      <w:proofErr w:type="spellStart"/>
+      <w:r>
+        <w:t>refreshet</w:t>
+      </w:r>
+      <w:proofErr w:type="spellEnd"/>
+      <w:r>
+        <w:t xml:space="preserve"> nettsiden, da ble den nullstilt. Ettersom jeg var usikker på om dette var innenfor kravene, så valgte jeg å lagre det i </w:t>
+      </w:r>
+      <w:proofErr w:type="spellStart"/>
+      <w:r>
+        <w:t>localStorage</w:t>
+      </w:r>
+      <w:proofErr w:type="spellEnd"/>
+      <w:r>
+        <w:t xml:space="preserve">, slik at </w:t>
+      </w:r>
+      <w:proofErr w:type="spellStart"/>
+      <w:r>
+        <w:t>eventene</w:t>
+      </w:r>
+      <w:proofErr w:type="spellEnd"/>
+      <w:r>
+        <w:t xml:space="preserve"> man hadde lagt i ønskelisten forble dersom man skulle </w:t>
+      </w:r>
+      <w:proofErr w:type="spellStart"/>
+      <w:r>
+        <w:t>refreshe</w:t>
+      </w:r>
+      <w:proofErr w:type="spellEnd"/>
+      <w:r>
+        <w:t xml:space="preserve"> nettsiden. Men da dukket det opp et nytt problem. Nå ble den lagret på tvers av brukere. Så dersom man la til noe i ønskelisten </w:t>
+      </w:r>
+      <w:r>
+        <w:t>uten å være innlogget eller på for eksempel Emil sin profil, så ville den også vise at den var i ønskelisten dersom man logget ut eller logget inn på en annen profil.</w:t>
+      </w:r>
+    </w:p>
+    <w:p>
+      <w:r>
+        <w:t xml:space="preserve">For å fikse dette tenkte jeg at man kunne legge til at den også var knyttet til en bruker. Etter å ha prøvd dette uten hell, spurte jeg </w:t>
+      </w:r>
+      <w:proofErr w:type="spellStart"/>
+      <w:r>
+        <w:t>ChatGPT</w:t>
+      </w:r>
+      <w:proofErr w:type="spellEnd"/>
+      <w:r>
+        <w:t xml:space="preserve">, og fikk da en fungerende ønskeliste-knapp som lagrer det i </w:t>
+      </w:r>
+      <w:proofErr w:type="spellStart"/>
+      <w:r>
+        <w:t>localStorage</w:t>
+      </w:r>
+      <w:proofErr w:type="spellEnd"/>
+      <w:r>
+        <w:t xml:space="preserve"> basert på hvilken bruker man er på, og dersom man ikke er logget inn blir det lagret i en gjesteønskeliste.</w:t>
+      </w:r>
+    </w:p>
+    <w:p/>
+    <w:p>
+      <w:r>
+        <w:t xml:space="preserve">Et annet problem var angående filtrering av byer. Slik vi hadde satt opp filtreringen fungerte alt som det skulle, unntatt filtrering på København. Jeg fant da ut at dette var på grunn av i API-et så var København delt inn i forskjellige bydeler, som København S, København N, osv... Dette fikk jeg ikke til å fikse selv, så her måtte jeg også spørre </w:t>
+      </w:r>
+      <w:proofErr w:type="spellStart"/>
+      <w:r>
+        <w:t>ChatGPT</w:t>
+      </w:r>
+      <w:proofErr w:type="spellEnd"/>
+      <w:r>
+        <w:t xml:space="preserve"> om hvordan filtreringen vi har </w:t>
+      </w:r>
+      <w:proofErr w:type="gramStart"/>
+      <w:r>
+        <w:t>implementert</w:t>
+      </w:r>
+      <w:proofErr w:type="gramEnd"/>
+      <w:r>
+        <w:t xml:space="preserve"> kan hente og ta i bruk underkategoriene av København dersom brukeren velger å filtrere på København. Dette fungerer nå slik vi har sett for oss oppgaven ønsker det.</w:t>
+      </w:r>
+    </w:p>
+    <w:p>
+      <w:pPr>
         <w:pStyle w:val="Overskrift1"/>
         <w:spacing w:line="360" w:lineRule="auto"/>
         <w:rPr>
           <w:color w:val="auto"/>
         </w:rPr>
       </w:pPr>
-      <w:bookmarkStart w:id="5" w:name="_Toc198035164"/>
+      <w:bookmarkStart w:id="6" w:name="_Toc198493421"/>
       <w:r>
         <w:rPr>
           <w:color w:val="auto"/>
         </w:rPr>
+        <w:t>Arbeidsmetodikk og fordeling:</w:t>
+      </w:r>
+      <w:bookmarkEnd w:id="6"/>
+    </w:p>
+    <w:p>
+      <w:pPr>
+        <w:pStyle w:val="Overskrift2"/>
+        <w:spacing w:line="360" w:lineRule="auto"/>
+        <w:rPr>
+          <w:color w:val="auto"/>
+        </w:rPr>
+      </w:pPr>
+      <w:bookmarkStart w:id="7" w:name="_Toc198493422"/>
+      <w:r>
+        <w:rPr>
+          <w:color w:val="auto"/>
+        </w:rPr>
+        <w:t>Oppstart:</w:t>
+      </w:r>
+      <w:bookmarkEnd w:id="7"/>
+    </w:p>
+    <w:p>
+      <w:pPr>
+        <w:spacing w:line="360" w:lineRule="auto"/>
+      </w:pPr>
+      <w:r>
+        <w:t xml:space="preserve">Når det kom til å sette opp prosjektet vårt, ble det gjort av Emil. Han satte opp et GitHub </w:t>
+      </w:r>
+      <w:proofErr w:type="spellStart"/>
+      <w:r>
+        <w:t>repository</w:t>
+      </w:r>
+      <w:proofErr w:type="spellEnd"/>
+      <w:r>
+        <w:t xml:space="preserve"> og </w:t>
+      </w:r>
+      <w:proofErr w:type="spellStart"/>
+      <w:r>
+        <w:t>Sanity</w:t>
+      </w:r>
+      <w:proofErr w:type="spellEnd"/>
+      <w:r>
+        <w:t xml:space="preserve"> </w:t>
+      </w:r>
+      <w:proofErr w:type="spellStart"/>
+      <w:r>
+        <w:t>organization</w:t>
+      </w:r>
+      <w:proofErr w:type="spellEnd"/>
+      <w:r>
+        <w:t xml:space="preserve"> og inviterte deretter resten av gruppa. Emil satte videre opp et tomt </w:t>
+      </w:r>
+      <w:proofErr w:type="spellStart"/>
+      <w:r>
+        <w:t>React</w:t>
+      </w:r>
+      <w:proofErr w:type="spellEnd"/>
+      <w:r>
+        <w:t xml:space="preserve"> prosjekt, installerte avhengigheter og </w:t>
+      </w:r>
+      <w:r>
+        <w:t>la til grunnleggende struktur slik at hele gruppa kunne komme i gang.</w:t>
+      </w:r>
+    </w:p>
+    <w:p>
+      <w:pPr>
+        <w:spacing w:line="360" w:lineRule="auto"/>
+      </w:pPr>
+    </w:p>
+    <w:p>
+      <w:pPr>
+        <w:pStyle w:val="Overskrift2"/>
+        <w:spacing w:line="360" w:lineRule="auto"/>
+        <w:rPr>
+          <w:color w:val="auto"/>
+        </w:rPr>
+      </w:pPr>
+      <w:bookmarkStart w:id="8" w:name="_Toc198493423"/>
+      <w:r>
+        <w:rPr>
+          <w:color w:val="auto"/>
+        </w:rPr>
         <w:lastRenderedPageBreak/>
-        <w:t>Arbeidsmetodikk og fordeling:</w:t>
-      </w:r>
-      <w:bookmarkEnd w:id="5"/>
+        <w:t>Utvikling:</w:t>
+      </w:r>
+      <w:bookmarkEnd w:id="8"/>
+    </w:p>
+    <w:p>
+      <w:pPr>
+        <w:spacing w:line="360" w:lineRule="auto"/>
+      </w:pPr>
+      <w:r>
+        <w:t xml:space="preserve">Videre har vi hovedsakelig arbeidet på forskjellige områder på nettstedet vårt, og bestemte oss kjapt for å benytte forskjellige </w:t>
+      </w:r>
+      <w:proofErr w:type="spellStart"/>
+      <w:r>
+        <w:t>branches</w:t>
+      </w:r>
+      <w:proofErr w:type="spellEnd"/>
+      <w:r>
+        <w:t>.</w:t>
+      </w:r>
+      <w:r>
+        <w:t xml:space="preserve"> Under</w:t>
+      </w:r>
+      <w:r>
+        <w:t xml:space="preserve"> finner du en </w:t>
+      </w:r>
+      <w:r>
+        <w:t xml:space="preserve">grov </w:t>
+      </w:r>
+      <w:r>
+        <w:t>oversikt over hvem som har gjort hva.</w:t>
+      </w:r>
+    </w:p>
+    <w:p>
+      <w:pPr>
+        <w:spacing w:line="360" w:lineRule="auto"/>
+      </w:pPr>
+      <w:r>
+        <w:t xml:space="preserve">Vi har etter beste evne prøvd å utnytte GitHub for hva det er verdt, med å ha gode og strukturerte </w:t>
+      </w:r>
+      <w:proofErr w:type="spellStart"/>
+      <w:r>
+        <w:t>commit</w:t>
+      </w:r>
+      <w:proofErr w:type="spellEnd"/>
+      <w:r>
+        <w:t xml:space="preserve">-meldinger, benytte oss av </w:t>
+      </w:r>
+      <w:proofErr w:type="spellStart"/>
+      <w:r>
+        <w:t>branches</w:t>
+      </w:r>
+      <w:proofErr w:type="spellEnd"/>
+      <w:r>
+        <w:t xml:space="preserve"> for å unngå å overlappe og overskrive hverandre. I tillegg har vi benyttet oss av pull-</w:t>
+      </w:r>
+      <w:proofErr w:type="spellStart"/>
+      <w:r>
+        <w:t>requests</w:t>
+      </w:r>
+      <w:proofErr w:type="spellEnd"/>
+      <w:r>
+        <w:t xml:space="preserve"> hvor vi flere ganger har bedt hverandre å se over hverandres endringer, for å forsikre oss om at det vi </w:t>
+      </w:r>
+      <w:proofErr w:type="spellStart"/>
+      <w:r>
+        <w:t>merger</w:t>
+      </w:r>
+      <w:proofErr w:type="spellEnd"/>
+      <w:r>
+        <w:t xml:space="preserve"> er noe alle er enige i. </w:t>
+      </w:r>
+    </w:p>
+    <w:p>
+      <w:pPr>
+        <w:spacing w:line="360" w:lineRule="auto"/>
+      </w:pPr>
+      <w:r>
+        <w:t xml:space="preserve">Oppsettet vårt i </w:t>
+      </w:r>
+      <w:proofErr w:type="spellStart"/>
+      <w:r>
+        <w:t>Github</w:t>
+      </w:r>
+      <w:proofErr w:type="spellEnd"/>
+      <w:r>
+        <w:t xml:space="preserve"> består av en </w:t>
+      </w:r>
+      <w:proofErr w:type="spellStart"/>
+      <w:r>
+        <w:t>main</w:t>
+      </w:r>
+      <w:proofErr w:type="spellEnd"/>
+      <w:r>
+        <w:t xml:space="preserve"> </w:t>
+      </w:r>
+      <w:proofErr w:type="spellStart"/>
+      <w:r>
+        <w:t>branch</w:t>
+      </w:r>
+      <w:proofErr w:type="spellEnd"/>
+      <w:r>
+        <w:t xml:space="preserve">, en </w:t>
+      </w:r>
+      <w:proofErr w:type="spellStart"/>
+      <w:r>
+        <w:t>develop-branch</w:t>
+      </w:r>
+      <w:proofErr w:type="spellEnd"/>
+      <w:r>
+        <w:t xml:space="preserve"> og eventuelle undergrener/arbeidsgrener. Disse arbeidsgrenene baserer seg på </w:t>
+      </w:r>
+      <w:proofErr w:type="spellStart"/>
+      <w:r>
+        <w:t>develop</w:t>
+      </w:r>
+      <w:proofErr w:type="spellEnd"/>
+      <w:r>
+        <w:t xml:space="preserve">, og henter dermed data derifra. </w:t>
+      </w:r>
+    </w:p>
+    <w:p>
+      <w:pPr>
+        <w:spacing w:line="360" w:lineRule="auto"/>
+      </w:pPr>
+      <w:r>
+        <w:t xml:space="preserve">Vi har valgt å benytte </w:t>
+      </w:r>
+      <w:proofErr w:type="spellStart"/>
+      <w:r>
+        <w:t>main</w:t>
+      </w:r>
+      <w:proofErr w:type="spellEnd"/>
+      <w:r>
+        <w:t xml:space="preserve"> som en </w:t>
+      </w:r>
+      <w:proofErr w:type="spellStart"/>
+      <w:r>
+        <w:t>innleveringsbranch</w:t>
+      </w:r>
+      <w:proofErr w:type="spellEnd"/>
+      <w:r>
+        <w:t xml:space="preserve">, så ingenting har blitt endret der direkte utenom </w:t>
+      </w:r>
+      <w:proofErr w:type="spellStart"/>
+      <w:r>
+        <w:t>readme</w:t>
+      </w:r>
+      <w:proofErr w:type="spellEnd"/>
+      <w:r>
+        <w:t>-filen.</w:t>
+      </w:r>
+    </w:p>
+    <w:p>
+      <w:pPr>
+        <w:spacing w:line="360" w:lineRule="auto"/>
+      </w:pPr>
+      <w:r>
+        <w:t xml:space="preserve">Valget bak egne </w:t>
+      </w:r>
+      <w:proofErr w:type="spellStart"/>
+      <w:r>
+        <w:t>branches</w:t>
+      </w:r>
+      <w:proofErr w:type="spellEnd"/>
+      <w:r>
+        <w:t xml:space="preserve"> til hver oppgave eller hvert område kommer av oversiktlighet. Ved å gjøre det sånn, vet man alltid hvem som gjør hva, og man slipper som sagt å tenke på å overskrive andres arbeid.</w:t>
+      </w:r>
+    </w:p>
+    <w:p>
+      <w:pPr>
+        <w:spacing w:line="360" w:lineRule="auto"/>
+      </w:pPr>
     </w:p>
     <w:p>
       <w:pPr>
@@ -1429,266 +1885,14 @@
           <w:color w:val="auto"/>
         </w:rPr>
       </w:pPr>
-      <w:bookmarkStart w:id="6" w:name="_Toc198035165"/>
+      <w:bookmarkStart w:id="9" w:name="_Toc198493424"/>
       <w:r>
         <w:rPr>
           <w:color w:val="auto"/>
         </w:rPr>
-        <w:t>Oppstart:</w:t>
-      </w:r>
-      <w:bookmarkEnd w:id="6"/>
-    </w:p>
-    <w:p>
-      <w:pPr>
-        <w:spacing w:line="360" w:lineRule="auto"/>
-      </w:pPr>
-      <w:r>
-        <w:t xml:space="preserve">Når det kom til å sette opp prosjektet vårt, ble det gjort av Emil. Han satte opp et GitHub </w:t>
-      </w:r>
-      <w:proofErr w:type="spellStart"/>
-      <w:r>
-        <w:t>repository</w:t>
-      </w:r>
-      <w:proofErr w:type="spellEnd"/>
-      <w:r>
-        <w:t xml:space="preserve"> og </w:t>
-      </w:r>
-      <w:proofErr w:type="spellStart"/>
-      <w:r>
-        <w:t>Sanity</w:t>
-      </w:r>
-      <w:proofErr w:type="spellEnd"/>
-      <w:r>
-        <w:t xml:space="preserve"> </w:t>
-      </w:r>
-      <w:proofErr w:type="spellStart"/>
-      <w:r>
-        <w:t>organization</w:t>
-      </w:r>
-      <w:proofErr w:type="spellEnd"/>
-      <w:r>
-        <w:t xml:space="preserve"> og inviterte deretter resten av gruppa. Emil satte videre opp et tomt </w:t>
-      </w:r>
-      <w:proofErr w:type="spellStart"/>
-      <w:r>
-        <w:t>React</w:t>
-      </w:r>
-      <w:proofErr w:type="spellEnd"/>
-      <w:r>
-        <w:t xml:space="preserve"> prosjekt, installerte avhengigheter og </w:t>
-      </w:r>
-      <w:r>
-        <w:t>la til grunnleggende struktur slik at hele gruppa kunne komme i gang.</w:t>
-      </w:r>
-    </w:p>
-    <w:p>
-      <w:pPr>
-        <w:spacing w:line="360" w:lineRule="auto"/>
-      </w:pPr>
-    </w:p>
-    <w:p>
-      <w:pPr>
-        <w:pStyle w:val="Overskrift2"/>
-        <w:spacing w:line="360" w:lineRule="auto"/>
-        <w:rPr>
-          <w:color w:val="auto"/>
-        </w:rPr>
-      </w:pPr>
-      <w:bookmarkStart w:id="7" w:name="_Toc198035166"/>
-      <w:r>
-        <w:rPr>
-          <w:color w:val="auto"/>
-        </w:rPr>
-        <w:t>Utvikling:</w:t>
-      </w:r>
-      <w:bookmarkEnd w:id="7"/>
-    </w:p>
-    <w:p>
-      <w:pPr>
-        <w:spacing w:line="360" w:lineRule="auto"/>
-      </w:pPr>
-      <w:r>
-        <w:t xml:space="preserve">Videre har vi hovedsakelig arbeidet på forskjellige områder på nettstedet vårt, og bestemte oss kjapt for å benytte forskjellige </w:t>
-      </w:r>
-      <w:proofErr w:type="spellStart"/>
-      <w:r>
-        <w:t>branches</w:t>
-      </w:r>
-      <w:proofErr w:type="spellEnd"/>
-      <w:r>
-        <w:t>.</w:t>
-      </w:r>
-      <w:r>
-        <w:t xml:space="preserve"> Under</w:t>
-      </w:r>
-      <w:r>
-        <w:t xml:space="preserve"> finner du en </w:t>
-      </w:r>
-      <w:r>
-        <w:t xml:space="preserve">grov </w:t>
-      </w:r>
-      <w:r>
-        <w:t>oversikt over hvem som har gjort hva.</w:t>
-      </w:r>
-    </w:p>
-    <w:p>
-      <w:pPr>
-        <w:spacing w:line="360" w:lineRule="auto"/>
-      </w:pPr>
-      <w:r>
-        <w:t xml:space="preserve">Vi har etter beste evne prøvd å utnytte GitHub for hva det er verdt, med å ha gode og strukturerte </w:t>
-      </w:r>
-      <w:proofErr w:type="spellStart"/>
-      <w:r>
-        <w:t>commit</w:t>
-      </w:r>
-      <w:proofErr w:type="spellEnd"/>
-      <w:r>
-        <w:t xml:space="preserve">-meldinger, benytte oss av </w:t>
-      </w:r>
-      <w:proofErr w:type="spellStart"/>
-      <w:r>
-        <w:t>branches</w:t>
-      </w:r>
-      <w:proofErr w:type="spellEnd"/>
-      <w:r>
-        <w:t xml:space="preserve"> for å unngå å overlappe og overskrive hverandre. I tillegg har vi benyttet oss av pull-</w:t>
-      </w:r>
-      <w:proofErr w:type="spellStart"/>
-      <w:r>
-        <w:t>requests</w:t>
-      </w:r>
-      <w:proofErr w:type="spellEnd"/>
-      <w:r>
-        <w:t xml:space="preserve"> hvor vi flere ganger har bedt hverandre å se over hverandres endringer, for å forsikre oss om at det vi </w:t>
-      </w:r>
-      <w:proofErr w:type="spellStart"/>
-      <w:r>
-        <w:t>merger</w:t>
-      </w:r>
-      <w:proofErr w:type="spellEnd"/>
-      <w:r>
-        <w:t xml:space="preserve"> er noe alle er enige i. </w:t>
-      </w:r>
-    </w:p>
-    <w:p>
-      <w:pPr>
-        <w:spacing w:line="360" w:lineRule="auto"/>
-      </w:pPr>
-      <w:r>
-        <w:t xml:space="preserve">Oppsettet vårt i </w:t>
-      </w:r>
-      <w:proofErr w:type="spellStart"/>
-      <w:r>
-        <w:t>Github</w:t>
-      </w:r>
-      <w:proofErr w:type="spellEnd"/>
-      <w:r>
-        <w:t xml:space="preserve"> består av en </w:t>
-      </w:r>
-      <w:proofErr w:type="spellStart"/>
-      <w:r>
-        <w:t>main</w:t>
-      </w:r>
-      <w:proofErr w:type="spellEnd"/>
-      <w:r>
-        <w:t xml:space="preserve"> </w:t>
-      </w:r>
-      <w:proofErr w:type="spellStart"/>
-      <w:r>
-        <w:t>branch</w:t>
-      </w:r>
-      <w:proofErr w:type="spellEnd"/>
-      <w:r>
-        <w:t xml:space="preserve">, en </w:t>
-      </w:r>
-      <w:proofErr w:type="spellStart"/>
-      <w:r>
-        <w:t>develop-branch</w:t>
-      </w:r>
-      <w:proofErr w:type="spellEnd"/>
-      <w:r>
-        <w:t xml:space="preserve"> og eventuelle undergrener/arbeidsgrener. Disse arbeidsgrenene baserer seg på </w:t>
-      </w:r>
-      <w:proofErr w:type="spellStart"/>
-      <w:r>
-        <w:t>develop</w:t>
-      </w:r>
-      <w:proofErr w:type="spellEnd"/>
-      <w:r>
-        <w:t xml:space="preserve">, og henter dermed data derifra. </w:t>
-      </w:r>
-    </w:p>
-    <w:p>
-      <w:pPr>
-        <w:spacing w:line="360" w:lineRule="auto"/>
-      </w:pPr>
-      <w:r>
-        <w:t xml:space="preserve">Vi har valgt å benytte </w:t>
-      </w:r>
-      <w:proofErr w:type="spellStart"/>
-      <w:r>
-        <w:t>main</w:t>
-      </w:r>
-      <w:proofErr w:type="spellEnd"/>
-      <w:r>
-        <w:t xml:space="preserve"> som en </w:t>
-      </w:r>
-      <w:proofErr w:type="spellStart"/>
-      <w:r>
-        <w:t>innleveringsbranch</w:t>
-      </w:r>
-      <w:proofErr w:type="spellEnd"/>
-      <w:r>
-        <w:t xml:space="preserve">, så ingenting har blitt endret der direkte utenom </w:t>
-      </w:r>
-      <w:proofErr w:type="spellStart"/>
-      <w:r>
-        <w:t>readme</w:t>
-      </w:r>
-      <w:proofErr w:type="spellEnd"/>
-      <w:r>
-        <w:t>-filen.</w:t>
-      </w:r>
-    </w:p>
-    <w:p>
-      <w:pPr>
-        <w:spacing w:line="360" w:lineRule="auto"/>
-      </w:pPr>
-      <w:r>
-        <w:t xml:space="preserve">Valget bak egne </w:t>
-      </w:r>
-      <w:proofErr w:type="spellStart"/>
-      <w:r>
-        <w:t>branches</w:t>
-      </w:r>
-      <w:proofErr w:type="spellEnd"/>
-      <w:r>
-        <w:t xml:space="preserve"> til hver oppgave eller hvert område kommer av oversiktlighet. Ved å gjøre det sånn, vet man alltid hvem som gjør hva, og man slipper som sagt å tenke på å overskrive andres arbeid.</w:t>
-      </w:r>
-    </w:p>
-    <w:p>
-      <w:pPr>
-        <w:spacing w:line="360" w:lineRule="auto"/>
-      </w:pPr>
-    </w:p>
-    <w:p>
-      <w:pPr>
-        <w:pStyle w:val="Overskrift2"/>
-        <w:spacing w:line="360" w:lineRule="auto"/>
-        <w:rPr>
-          <w:color w:val="auto"/>
-        </w:rPr>
-      </w:pPr>
-      <w:bookmarkStart w:id="8" w:name="_Toc198035167"/>
-      <w:r>
-        <w:rPr>
-          <w:color w:val="auto"/>
-        </w:rPr>
-        <w:lastRenderedPageBreak/>
         <w:t>Grov arbeidsfordeling:</w:t>
       </w:r>
-      <w:bookmarkEnd w:id="8"/>
+      <w:bookmarkEnd w:id="9"/>
     </w:p>
     <w:tbl>
       <w:tblPr>
@@ -1914,7 +2118,7 @@
               <w:cnfStyle w:val="000000100000" w:firstRow="0" w:lastRow="0" w:firstColumn="0" w:lastColumn="0" w:oddVBand="0" w:evenVBand="0" w:oddHBand="1" w:evenHBand="0" w:firstRowFirstColumn="0" w:firstRowLastColumn="0" w:lastRowFirstColumn="0" w:lastRowLastColumn="0"/>
             </w:pPr>
             <w:r>
-              <w:t>-</w:t>
+              <w:t>Kategorisidene</w:t>
             </w:r>
           </w:p>
         </w:tc>
@@ -1928,7 +2132,7 @@
               <w:cnfStyle w:val="000000100000" w:firstRow="0" w:lastRow="0" w:firstColumn="0" w:lastColumn="0" w:oddVBand="0" w:evenVBand="0" w:oddHBand="1" w:evenHBand="0" w:firstRowFirstColumn="0" w:firstRowLastColumn="0" w:lastRowFirstColumn="0" w:lastRowLastColumn="0"/>
             </w:pPr>
             <w:r>
-              <w:t>-</w:t>
+              <w:t>Henting av filtrerte data</w:t>
             </w:r>
           </w:p>
         </w:tc>
@@ -1999,14 +2203,15 @@
           <w:color w:val="auto"/>
         </w:rPr>
       </w:pPr>
-      <w:bookmarkStart w:id="9" w:name="_Toc198035168"/>
+      <w:bookmarkStart w:id="10" w:name="_Toc198493425"/>
       <w:r>
         <w:rPr>
           <w:color w:val="auto"/>
         </w:rPr>
+        <w:lastRenderedPageBreak/>
         <w:t>Bruk av KI:</w:t>
       </w:r>
-      <w:bookmarkEnd w:id="9"/>
+      <w:bookmarkEnd w:id="10"/>
     </w:p>
     <w:p>
       <w:pPr>
@@ -2051,14 +2256,14 @@
           <w:color w:val="auto"/>
         </w:rPr>
       </w:pPr>
-      <w:bookmarkStart w:id="10" w:name="_Toc198035169"/>
+      <w:bookmarkStart w:id="11" w:name="_Toc198493426"/>
       <w:r>
         <w:rPr>
           <w:color w:val="auto"/>
         </w:rPr>
         <w:t>Kilder:</w:t>
       </w:r>
-      <w:bookmarkEnd w:id="10"/>
+      <w:bookmarkEnd w:id="11"/>
     </w:p>
     <w:p>
       <w:pPr>

</xml_diff>

<commit_message>
Updated "utfordringer" for CategoryPage
</commit_message>
<xml_diff>
--- a/eksamensdokument_gruppe2.docx
+++ b/eksamensdokument_gruppe2.docx
@@ -1024,13 +1024,8 @@
         <w:t>GitHub Alias</w:t>
       </w:r>
       <w:r>
-        <w:t xml:space="preserve">: </w:t>
-      </w:r>
-      <w:proofErr w:type="spellStart"/>
-      <w:r>
-        <w:t>Andolaus</w:t>
-      </w:r>
-      <w:proofErr w:type="spellEnd"/>
+        <w:t>: Andolaus</w:t>
+      </w:r>
     </w:p>
     <w:p>
       <w:pPr>
@@ -1116,13 +1111,8 @@
         <w:t>GitHub Alias</w:t>
       </w:r>
       <w:r>
-        <w:t xml:space="preserve">: </w:t>
-      </w:r>
-      <w:proofErr w:type="spellStart"/>
-      <w:r>
-        <w:t>Idatol</w:t>
-      </w:r>
-      <w:proofErr w:type="spellEnd"/>
+        <w:t>: Idatol</w:t>
+      </w:r>
     </w:p>
     <w:p>
       <w:pPr>
@@ -1172,21 +1162,12 @@
           <w:bCs/>
         </w:rPr>
       </w:pPr>
-      <w:proofErr w:type="spellStart"/>
       <w:r>
         <w:rPr>
           <w:b/>
           <w:bCs/>
         </w:rPr>
-        <w:t>CloudFlare</w:t>
-      </w:r>
-      <w:proofErr w:type="spellEnd"/>
-      <w:r>
-        <w:rPr>
-          <w:b/>
-          <w:bCs/>
-        </w:rPr>
-        <w:t xml:space="preserve"> Live Server:</w:t>
+        <w:t>CloudFlare Live Server:</w:t>
       </w:r>
       <w:r>
         <w:rPr>
@@ -1233,15 +1214,7 @@
         <w:spacing w:line="360" w:lineRule="auto"/>
       </w:pPr>
       <w:r>
-        <w:t xml:space="preserve">Hele gruppen syntes front-end </w:t>
-      </w:r>
-      <w:proofErr w:type="spellStart"/>
-      <w:r>
-        <w:t>development</w:t>
-      </w:r>
-      <w:proofErr w:type="spellEnd"/>
-      <w:r>
-        <w:t xml:space="preserve"> er særdeles gøy å holde på med, og vi ble fort enige om å sikte høyt på denne innleveringen. </w:t>
+        <w:t xml:space="preserve">Hele gruppen syntes front-end development er særdeles gøy å holde på med, og vi ble fort enige om å sikte høyt på denne innleveringen. </w:t>
       </w:r>
       <w:r>
         <w:t>Ved at alle i gruppa oppnådde en høy karakter i Webutvikling og syntes konseptet med et dynamisk nettsted var gøy, siktet vi fra start på karakter A eller B.</w:t>
@@ -1340,94 +1313,28 @@
         <w:spacing w:line="360" w:lineRule="auto"/>
       </w:pPr>
       <w:r>
-        <w:t xml:space="preserve">Et problem jeg (Emil) møtte på under utviklingen av </w:t>
-      </w:r>
-      <w:proofErr w:type="spellStart"/>
+        <w:t xml:space="preserve">Et problem jeg (Emil) møtte på under utviklingen av dashboard var å få opp passende tekst/innhold når man trykket inn på et ønskeliste-element eller et tidligere kjøp. Selv om vist informasjon/detaljer om eventet skulle være likt på begge sidene, skulle teksten som informerte hvilken venner som tidligere har kjøpt eventet, eller har elementet på ønskelisten være forskjellig. </w:t>
+      </w:r>
+    </w:p>
+    <w:p>
+      <w:pPr>
+        <w:spacing w:line="360" w:lineRule="auto"/>
+      </w:pPr>
+      <w:r>
+        <w:t>Jeg løste dette problemet ved å sende med en prop, «pagetype» som sier om elementet er «wishlist» eller «previous-purchase» og viser passende tekst deretter</w:t>
+      </w:r>
+      <w:r>
+        <w:t xml:space="preserve"> i venne-seksjonen</w:t>
+      </w:r>
+      <w:r>
+        <w:t xml:space="preserve">. Prop-typen baseres på om valgt event ligger i ønskeliste </w:t>
+      </w:r>
+      <w:r>
+        <w:t xml:space="preserve">-eller tidligere kjøp-seksjonen på </w:t>
+      </w:r>
       <w:r>
         <w:t>dashboard</w:t>
       </w:r>
-      <w:proofErr w:type="spellEnd"/>
-      <w:r>
-        <w:t xml:space="preserve"> var å få opp passende tekst/innhold når man trykket inn på et ønskeliste-element eller et tidligere kjøp. Selv om vist informasjon/detaljer om </w:t>
-      </w:r>
-      <w:proofErr w:type="spellStart"/>
-      <w:r>
-        <w:t>eventet</w:t>
-      </w:r>
-      <w:proofErr w:type="spellEnd"/>
-      <w:r>
-        <w:t xml:space="preserve"> skulle være likt på begge sidene, skulle teksten som informerte hvilken venner som tidligere har kjøpt </w:t>
-      </w:r>
-      <w:proofErr w:type="spellStart"/>
-      <w:r>
-        <w:t>eventet</w:t>
-      </w:r>
-      <w:proofErr w:type="spellEnd"/>
-      <w:r>
-        <w:t xml:space="preserve">, eller har elementet på ønskelisten være forskjellig. </w:t>
-      </w:r>
-    </w:p>
-    <w:p>
-      <w:pPr>
-        <w:spacing w:line="360" w:lineRule="auto"/>
-      </w:pPr>
-      <w:r>
-        <w:t xml:space="preserve">Jeg løste dette problemet ved å sende med en </w:t>
-      </w:r>
-      <w:proofErr w:type="spellStart"/>
-      <w:r>
-        <w:t>prop</w:t>
-      </w:r>
-      <w:proofErr w:type="spellEnd"/>
-      <w:r>
-        <w:t>, «pagetype» som sier om elementet er «</w:t>
-      </w:r>
-      <w:proofErr w:type="spellStart"/>
-      <w:r>
-        <w:t>wishlist</w:t>
-      </w:r>
-      <w:proofErr w:type="spellEnd"/>
-      <w:r>
-        <w:t>» eller «</w:t>
-      </w:r>
-      <w:proofErr w:type="spellStart"/>
-      <w:r>
-        <w:t>previous-purchase</w:t>
-      </w:r>
-      <w:proofErr w:type="spellEnd"/>
-      <w:r>
-        <w:t>» og viser passende tekst deretter</w:t>
-      </w:r>
-      <w:r>
-        <w:t xml:space="preserve"> i venne-seksjonen</w:t>
-      </w:r>
-      <w:r>
-        <w:t xml:space="preserve">. </w:t>
-      </w:r>
-      <w:proofErr w:type="spellStart"/>
-      <w:r>
-        <w:t>Prop</w:t>
-      </w:r>
-      <w:proofErr w:type="spellEnd"/>
-      <w:r>
-        <w:t xml:space="preserve">-typen baseres på om valgt </w:t>
-      </w:r>
-      <w:proofErr w:type="spellStart"/>
-      <w:r>
-        <w:t>event</w:t>
-      </w:r>
-      <w:proofErr w:type="spellEnd"/>
-      <w:r>
-        <w:t xml:space="preserve"> ligger i ønskeliste </w:t>
-      </w:r>
-      <w:r>
-        <w:t xml:space="preserve">-eller tidligere kjøp-seksjonen på </w:t>
-      </w:r>
-      <w:proofErr w:type="spellStart"/>
-      <w:r>
-        <w:t>dashboard</w:t>
-      </w:r>
-      <w:proofErr w:type="spellEnd"/>
       <w:r>
         <w:t>-siden.</w:t>
       </w:r>
@@ -1450,23 +1357,7 @@
           <w:b/>
           <w:bCs/>
         </w:rPr>
-        <w:t xml:space="preserve">Måtte </w:t>
-      </w:r>
-      <w:proofErr w:type="spellStart"/>
-      <w:r>
-        <w:rPr>
-          <w:b/>
-          <w:bCs/>
-        </w:rPr>
-        <w:t>refreshe</w:t>
-      </w:r>
-      <w:proofErr w:type="spellEnd"/>
-      <w:r>
-        <w:rPr>
-          <w:b/>
-          <w:bCs/>
-        </w:rPr>
-        <w:t xml:space="preserve"> siden for å oppdatere Logg inn og Min side.</w:t>
+        <w:t>Måtte refreshe siden for å oppdatere Logg inn og Min side.</w:t>
       </w:r>
     </w:p>
     <w:p>
@@ -1519,47 +1410,7 @@
     </w:p>
     <w:p>
       <w:r>
-        <w:t xml:space="preserve">Et av problemene som oppstå når jeg holdt på med kategorisidene var angående ønskeliste-knappen. Sånn den først var implementert var at den kun ble laget ved hjelp av en </w:t>
-      </w:r>
-      <w:proofErr w:type="spellStart"/>
-      <w:r>
-        <w:t>useState</w:t>
-      </w:r>
-      <w:proofErr w:type="spellEnd"/>
-      <w:r>
-        <w:t xml:space="preserve">, men da fungerte den kun så lenge man ikke </w:t>
-      </w:r>
-      <w:proofErr w:type="spellStart"/>
-      <w:r>
-        <w:t>refreshet</w:t>
-      </w:r>
-      <w:proofErr w:type="spellEnd"/>
-      <w:r>
-        <w:t xml:space="preserve"> nettsiden, da ble den nullstilt. Ettersom jeg var usikker på om dette var innenfor kravene, så valgte jeg å lagre det i </w:t>
-      </w:r>
-      <w:proofErr w:type="spellStart"/>
-      <w:r>
-        <w:t>localStorage</w:t>
-      </w:r>
-      <w:proofErr w:type="spellEnd"/>
-      <w:r>
-        <w:t xml:space="preserve">, slik at </w:t>
-      </w:r>
-      <w:proofErr w:type="spellStart"/>
-      <w:r>
-        <w:t>eventene</w:t>
-      </w:r>
-      <w:proofErr w:type="spellEnd"/>
-      <w:r>
-        <w:t xml:space="preserve"> man hadde lagt i ønskelisten forble dersom man skulle </w:t>
-      </w:r>
-      <w:proofErr w:type="spellStart"/>
-      <w:r>
-        <w:t>refreshe</w:t>
-      </w:r>
-      <w:proofErr w:type="spellEnd"/>
-      <w:r>
-        <w:t xml:space="preserve"> nettsiden. Men da dukket det opp et nytt problem. Nå ble den lagret på tvers av brukere. Så dersom man la til noe i ønskelisten </w:t>
+        <w:t xml:space="preserve">Et av problemene som oppstå når jeg holdt på med kategorisidene var angående ønskeliste-knappen. Sånn den først var implementert var at den kun ble laget ved hjelp av en useState, men da fungerte den kun så lenge man ikke refreshet nettsiden, da ble den nullstilt. Ettersom jeg var usikker på om dette var innenfor kravene, så valgte jeg å lagre det i localStorage, slik at eventene man hadde lagt i ønskelisten forble dersom man skulle refreshe nettsiden. Men da dukket det opp et nytt problem. Nå ble den lagret på tvers av brukere. Så dersom man la til noe i ønskelisten </w:t>
       </w:r>
       <w:r>
         <w:t>uten å være innlogget eller på for eksempel Emil sin profil, så ville den også vise at den var i ønskelisten dersom man logget ut eller logget inn på en annen profil.</w:t>
@@ -1567,45 +1418,19 @@
     </w:p>
     <w:p>
       <w:r>
-        <w:t xml:space="preserve">For å fikse dette tenkte jeg at man kunne legge til at den også var knyttet til en bruker. Etter å ha prøvd dette uten hell, spurte jeg </w:t>
-      </w:r>
-      <w:proofErr w:type="spellStart"/>
-      <w:r>
-        <w:t>ChatGPT</w:t>
-      </w:r>
-      <w:proofErr w:type="spellEnd"/>
-      <w:r>
-        <w:t xml:space="preserve">, og fikk da en fungerende ønskeliste-knapp som lagrer det i </w:t>
-      </w:r>
-      <w:proofErr w:type="spellStart"/>
-      <w:r>
-        <w:t>localStorage</w:t>
-      </w:r>
-      <w:proofErr w:type="spellEnd"/>
-      <w:r>
-        <w:t xml:space="preserve"> basert på hvilken bruker man er på, og dersom man ikke er logget inn blir det lagret i en gjesteønskeliste.</w:t>
+        <w:t>For å fikse dette tenkte jeg at man kunne legge til at den også var knyttet til en bruker. Etter å ha prøvd dette uten hell, spurte jeg ChatGPT, og fikk da en fungerende ønskeliste-knapp som lagrer det i localStorage basert på hvilken bruker man er på, og dersom man ikke er logget inn blir det lagret i en gjesteønskeliste.</w:t>
       </w:r>
     </w:p>
     <w:p/>
     <w:p>
       <w:r>
-        <w:t xml:space="preserve">Et annet problem var angående filtrering av byer. Slik vi hadde satt opp filtreringen fungerte alt som det skulle, unntatt filtrering på København. Jeg fant da ut at dette var på grunn av i API-et så var København delt inn i forskjellige bydeler, som København S, København N, osv... Dette fikk jeg ikke til å fikse selv, så her måtte jeg også spørre </w:t>
-      </w:r>
-      <w:proofErr w:type="spellStart"/>
-      <w:r>
-        <w:t>ChatGPT</w:t>
-      </w:r>
-      <w:proofErr w:type="spellEnd"/>
-      <w:r>
-        <w:t xml:space="preserve"> om hvordan filtreringen vi har </w:t>
-      </w:r>
-      <w:proofErr w:type="gramStart"/>
-      <w:r>
-        <w:t>implementert</w:t>
-      </w:r>
-      <w:proofErr w:type="gramEnd"/>
-      <w:r>
-        <w:t xml:space="preserve"> kan hente og ta i bruk underkategoriene av København dersom brukeren velger å filtrere på København. Dette fungerer nå slik vi har sett for oss oppgaven ønsker det.</w:t>
+        <w:t>Et annet problem var angående filtrering av byer. Slik vi hadde satt opp filtreringen fungerte alt som det skulle, unntatt filtrering på København. Jeg fant da ut at dette var på grunn av i API-et så var København delt inn i forskjellige bydeler, som København S, København N, osv... Dette fikk jeg ikke til å fikse selv, så her måtte jeg også spørre ChatGPT om hvordan filtreringen vi har implementert kan hente og ta i bruk underkategoriene av København dersom brukeren velger å filtrere på København. Dette fungerer nå slik vi har sett for oss oppgaven ønsker det.</w:t>
+      </w:r>
+    </w:p>
+    <w:p/>
+    <w:p>
+      <w:r>
+        <w:t>Det siste problemet jeg hadde var angående henting av data. Det sto i oppgaveteksten at et godt utgangspunkt for henting var find/suggest endepunktet i API-et. Der fant jeg ut at dersom jeg brukte dette, fikk jeg kun hentet 5 events, og det var ikke støtte til filtrering av f.eks dato. Derfor har jeg gått for løsningen at ved første innlasting når man velger en kategori så brukes suggest, og når man søker eller filtrerer så hentes events rett fra events endepunktet, og attraksjoner og spillesteder blir hentet videre med embedded fra disse eventene. Da vil attraksjoner og spillesteder matche de eventene man får opp.</w:t>
       </w:r>
     </w:p>
     <w:p>
@@ -1647,39 +1472,11 @@
         <w:spacing w:line="360" w:lineRule="auto"/>
       </w:pPr>
       <w:r>
-        <w:t xml:space="preserve">Når det kom til å sette opp prosjektet vårt, ble det gjort av Emil. Han satte opp et GitHub </w:t>
-      </w:r>
-      <w:proofErr w:type="spellStart"/>
-      <w:r>
-        <w:t>repository</w:t>
-      </w:r>
-      <w:proofErr w:type="spellEnd"/>
-      <w:r>
-        <w:t xml:space="preserve"> og </w:t>
-      </w:r>
-      <w:proofErr w:type="spellStart"/>
-      <w:r>
-        <w:t>Sanity</w:t>
-      </w:r>
-      <w:proofErr w:type="spellEnd"/>
-      <w:r>
-        <w:t xml:space="preserve"> </w:t>
-      </w:r>
-      <w:proofErr w:type="spellStart"/>
-      <w:r>
-        <w:t>organization</w:t>
-      </w:r>
-      <w:proofErr w:type="spellEnd"/>
-      <w:r>
-        <w:t xml:space="preserve"> og inviterte deretter resten av gruppa. Emil satte videre opp et tomt </w:t>
-      </w:r>
-      <w:proofErr w:type="spellStart"/>
-      <w:r>
-        <w:t>React</w:t>
-      </w:r>
-      <w:proofErr w:type="spellEnd"/>
-      <w:r>
-        <w:t xml:space="preserve"> prosjekt, installerte avhengigheter og </w:t>
+        <w:t xml:space="preserve">Når det kom til å sette opp prosjektet vårt, ble det gjort av Emil. Han satte opp et GitHub repository og Sanity organization og inviterte deretter resten av gruppa. Emil satte videre </w:t>
+      </w:r>
+      <w:r>
+        <w:lastRenderedPageBreak/>
+        <w:t xml:space="preserve">opp et tomt React prosjekt, installerte avhengigheter og </w:t>
       </w:r>
       <w:r>
         <w:t>la til grunnleggende struktur slik at hele gruppa kunne komme i gang.</w:t>
@@ -1703,7 +1500,6 @@
         <w:rPr>
           <w:color w:val="auto"/>
         </w:rPr>
-        <w:lastRenderedPageBreak/>
         <w:t>Utvikling:</w:t>
       </w:r>
       <w:bookmarkEnd w:id="8"/>
@@ -1713,15 +1509,7 @@
         <w:spacing w:line="360" w:lineRule="auto"/>
       </w:pPr>
       <w:r>
-        <w:t xml:space="preserve">Videre har vi hovedsakelig arbeidet på forskjellige områder på nettstedet vårt, og bestemte oss kjapt for å benytte forskjellige </w:t>
-      </w:r>
-      <w:proofErr w:type="spellStart"/>
-      <w:r>
-        <w:t>branches</w:t>
-      </w:r>
-      <w:proofErr w:type="spellEnd"/>
-      <w:r>
-        <w:t>.</w:t>
+        <w:t>Videre har vi hovedsakelig arbeidet på forskjellige områder på nettstedet vårt, og bestemte oss kjapt for å benytte forskjellige branches.</w:t>
       </w:r>
       <w:r>
         <w:t xml:space="preserve"> Under</w:t>
@@ -1741,135 +1529,31 @@
         <w:spacing w:line="360" w:lineRule="auto"/>
       </w:pPr>
       <w:r>
-        <w:t xml:space="preserve">Vi har etter beste evne prøvd å utnytte GitHub for hva det er verdt, med å ha gode og strukturerte </w:t>
-      </w:r>
-      <w:proofErr w:type="spellStart"/>
-      <w:r>
-        <w:t>commit</w:t>
-      </w:r>
-      <w:proofErr w:type="spellEnd"/>
-      <w:r>
-        <w:t xml:space="preserve">-meldinger, benytte oss av </w:t>
-      </w:r>
-      <w:proofErr w:type="spellStart"/>
-      <w:r>
-        <w:t>branches</w:t>
-      </w:r>
-      <w:proofErr w:type="spellEnd"/>
-      <w:r>
-        <w:t xml:space="preserve"> for å unngå å overlappe og overskrive hverandre. I tillegg har vi benyttet oss av pull-</w:t>
-      </w:r>
-      <w:proofErr w:type="spellStart"/>
-      <w:r>
-        <w:t>requests</w:t>
-      </w:r>
-      <w:proofErr w:type="spellEnd"/>
-      <w:r>
-        <w:t xml:space="preserve"> hvor vi flere ganger har bedt hverandre å se over hverandres endringer, for å forsikre oss om at det vi </w:t>
-      </w:r>
-      <w:proofErr w:type="spellStart"/>
-      <w:r>
-        <w:t>merger</w:t>
-      </w:r>
-      <w:proofErr w:type="spellEnd"/>
-      <w:r>
-        <w:t xml:space="preserve"> er noe alle er enige i. </w:t>
-      </w:r>
-    </w:p>
-    <w:p>
-      <w:pPr>
-        <w:spacing w:line="360" w:lineRule="auto"/>
-      </w:pPr>
-      <w:r>
-        <w:t xml:space="preserve">Oppsettet vårt i </w:t>
-      </w:r>
-      <w:proofErr w:type="spellStart"/>
-      <w:r>
-        <w:t>Github</w:t>
-      </w:r>
-      <w:proofErr w:type="spellEnd"/>
-      <w:r>
-        <w:t xml:space="preserve"> består av en </w:t>
-      </w:r>
-      <w:proofErr w:type="spellStart"/>
-      <w:r>
-        <w:t>main</w:t>
-      </w:r>
-      <w:proofErr w:type="spellEnd"/>
-      <w:r>
-        <w:t xml:space="preserve"> </w:t>
-      </w:r>
-      <w:proofErr w:type="spellStart"/>
-      <w:r>
-        <w:t>branch</w:t>
-      </w:r>
-      <w:proofErr w:type="spellEnd"/>
-      <w:r>
-        <w:t xml:space="preserve">, en </w:t>
-      </w:r>
-      <w:proofErr w:type="spellStart"/>
-      <w:r>
-        <w:t>develop-branch</w:t>
-      </w:r>
-      <w:proofErr w:type="spellEnd"/>
-      <w:r>
-        <w:t xml:space="preserve"> og eventuelle undergrener/arbeidsgrener. Disse arbeidsgrenene baserer seg på </w:t>
-      </w:r>
-      <w:proofErr w:type="spellStart"/>
-      <w:r>
-        <w:t>develop</w:t>
-      </w:r>
-      <w:proofErr w:type="spellEnd"/>
-      <w:r>
-        <w:t xml:space="preserve">, og henter dermed data derifra. </w:t>
-      </w:r>
-    </w:p>
-    <w:p>
-      <w:pPr>
-        <w:spacing w:line="360" w:lineRule="auto"/>
-      </w:pPr>
-      <w:r>
-        <w:t xml:space="preserve">Vi har valgt å benytte </w:t>
-      </w:r>
-      <w:proofErr w:type="spellStart"/>
-      <w:r>
-        <w:t>main</w:t>
-      </w:r>
-      <w:proofErr w:type="spellEnd"/>
-      <w:r>
-        <w:t xml:space="preserve"> som en </w:t>
-      </w:r>
-      <w:proofErr w:type="spellStart"/>
-      <w:r>
-        <w:t>innleveringsbranch</w:t>
-      </w:r>
-      <w:proofErr w:type="spellEnd"/>
-      <w:r>
-        <w:t xml:space="preserve">, så ingenting har blitt endret der direkte utenom </w:t>
-      </w:r>
-      <w:proofErr w:type="spellStart"/>
-      <w:r>
-        <w:t>readme</w:t>
-      </w:r>
-      <w:proofErr w:type="spellEnd"/>
-      <w:r>
-        <w:t>-filen.</w:t>
-      </w:r>
-    </w:p>
-    <w:p>
-      <w:pPr>
-        <w:spacing w:line="360" w:lineRule="auto"/>
-      </w:pPr>
-      <w:r>
-        <w:t xml:space="preserve">Valget bak egne </w:t>
-      </w:r>
-      <w:proofErr w:type="spellStart"/>
-      <w:r>
-        <w:t>branches</w:t>
-      </w:r>
-      <w:proofErr w:type="spellEnd"/>
-      <w:r>
-        <w:t xml:space="preserve"> til hver oppgave eller hvert område kommer av oversiktlighet. Ved å gjøre det sånn, vet man alltid hvem som gjør hva, og man slipper som sagt å tenke på å overskrive andres arbeid.</w:t>
+        <w:t xml:space="preserve">Vi har etter beste evne prøvd å utnytte GitHub for hva det er verdt, med å ha gode og strukturerte commit-meldinger, benytte oss av branches for å unngå å overlappe og overskrive hverandre. I tillegg har vi benyttet oss av pull-requests hvor vi flere ganger har bedt hverandre å se over hverandres endringer, for å forsikre oss om at det vi merger er noe alle er enige i. </w:t>
+      </w:r>
+    </w:p>
+    <w:p>
+      <w:pPr>
+        <w:spacing w:line="360" w:lineRule="auto"/>
+      </w:pPr>
+      <w:r>
+        <w:t xml:space="preserve">Oppsettet vårt i Github består av en main branch, en develop-branch og eventuelle undergrener/arbeidsgrener. Disse arbeidsgrenene baserer seg på develop, og henter dermed data derifra. </w:t>
+      </w:r>
+    </w:p>
+    <w:p>
+      <w:pPr>
+        <w:spacing w:line="360" w:lineRule="auto"/>
+      </w:pPr>
+      <w:r>
+        <w:t>Vi har valgt å benytte main som en innleveringsbranch, så ingenting har blitt endret der direkte utenom readme-filen.</w:t>
+      </w:r>
+    </w:p>
+    <w:p>
+      <w:pPr>
+        <w:spacing w:line="360" w:lineRule="auto"/>
+      </w:pPr>
+      <w:r>
+        <w:t>Valget bak egne branches til hver oppgave eller hvert område kommer av oversiktlighet. Ved å gjøre det sånn, vet man alltid hvem som gjør hva, og man slipper som sagt å tenke på å overskrive andres arbeid.</w:t>
       </w:r>
     </w:p>
     <w:p>
@@ -2022,11 +1706,9 @@
               <w:spacing w:line="360" w:lineRule="auto"/>
               <w:cnfStyle w:val="000000100000" w:firstRow="0" w:lastRow="0" w:firstColumn="0" w:lastColumn="0" w:oddVBand="0" w:evenVBand="0" w:oddHBand="1" w:evenHBand="0" w:firstRowFirstColumn="0" w:firstRowLastColumn="0" w:lastRowFirstColumn="0" w:lastRowLastColumn="0"/>
             </w:pPr>
-            <w:proofErr w:type="spellStart"/>
             <w:r>
               <w:t>Navbar</w:t>
             </w:r>
-            <w:proofErr w:type="spellEnd"/>
           </w:p>
         </w:tc>
       </w:tr>
@@ -2270,42 +1952,17 @@
         <w:spacing w:line="360" w:lineRule="auto"/>
       </w:pPr>
       <w:r>
-        <w:t xml:space="preserve">Font </w:t>
-      </w:r>
-      <w:proofErr w:type="spellStart"/>
-      <w:r>
-        <w:t>Awesome</w:t>
-      </w:r>
-      <w:proofErr w:type="spellEnd"/>
-      <w:r>
-        <w:t>. (2025). </w:t>
+        <w:t>Font Awesome. (2025). </w:t>
       </w:r>
       <w:r>
         <w:rPr>
           <w:i/>
           <w:iCs/>
         </w:rPr>
-        <w:t xml:space="preserve">Font </w:t>
-      </w:r>
-      <w:proofErr w:type="spellStart"/>
-      <w:r>
-        <w:rPr>
-          <w:i/>
-          <w:iCs/>
-        </w:rPr>
-        <w:t>Awesome</w:t>
-      </w:r>
-      <w:proofErr w:type="spellEnd"/>
-      <w:r>
-        <w:t xml:space="preserve">. Fontawesome.com; Font </w:t>
-      </w:r>
-      <w:proofErr w:type="spellStart"/>
-      <w:r>
-        <w:t>Awesome</w:t>
-      </w:r>
-      <w:proofErr w:type="spellEnd"/>
-      <w:r>
-        <w:t xml:space="preserve">. </w:t>
+        <w:t>Font Awesome</w:t>
+      </w:r>
+      <w:r>
+        <w:t xml:space="preserve">. Fontawesome.com; Font Awesome. </w:t>
       </w:r>
       <w:hyperlink r:id="rId8" w:history="1">
         <w:r>

</xml_diff>